<commit_message>
Añadido del doc en formato pdf y docx
</commit_message>
<xml_diff>
--- a/Ajedrez/DOP Ajedrez.java.docx
+++ b/Ajedrez/DOP Ajedrez.java.docx
@@ -683,7 +683,6 @@
           <w:rFonts w:ascii="Times New Roman" w:hAnsi="Times New Roman"/>
         </w:rPr>
       </w:pPr>
-      <w:proofErr w:type="spellStart"/>
       <w:r>
         <w:rPr>
           <w:rFonts w:ascii="Arial" w:hAnsi="Arial" w:cs="Arial"/>
@@ -696,9 +695,22 @@
           <w:szCs w:val="22"/>
           <w:u w:val="single"/>
         </w:rPr>
-        <w:t>Descripcion</w:t>
+        <w:t>D</w:t>
       </w:r>
-      <w:proofErr w:type="spellEnd"/>
+      <w:r>
+        <w:rPr>
+          <w:rFonts w:ascii="Arial" w:hAnsi="Arial" w:cs="Arial"/>
+          <w:b/>
+          <w:bCs/>
+          <w:i/>
+          <w:iCs/>
+          <w:color w:val="000000"/>
+          <w:sz w:val="22"/>
+          <w:szCs w:val="22"/>
+          <w:u w:val="single"/>
+        </w:rPr>
+        <w:t>escripción</w:t>
+      </w:r>
       <w:r>
         <w:rPr>
           <w:rFonts w:ascii="Arial" w:hAnsi="Arial" w:cs="Arial"/>
@@ -712,22 +724,6 @@
           <w:u w:val="single"/>
         </w:rPr>
         <w:t xml:space="preserve"> de las clases:</w:t>
-      </w:r>
-    </w:p>
-    <w:p>
-      <w:pPr>
-        <w:spacing w:before="0" w:after="0"/>
-        <w:ind w:firstLine="0"/>
-        <w:jc w:val="left"/>
-        <w:rPr>
-          <w:rFonts w:ascii="Times New Roman" w:hAnsi="Times New Roman"/>
-        </w:rPr>
-      </w:pPr>
-      <w:r>
-        <w:rPr>
-          <w:rFonts w:ascii="Times New Roman" w:hAnsi="Times New Roman"/>
-        </w:rPr>
-        <w:br/>
       </w:r>
     </w:p>
     <w:p>
@@ -762,7 +758,35 @@
           <w:szCs w:val="22"/>
           <w:u w:val="single"/>
         </w:rPr>
-        <w:t xml:space="preserve">Ajedrez: </w:t>
+        <w:t>Ajedrez</w:t>
+      </w:r>
+      <w:r>
+        <w:rPr>
+          <w:rFonts w:ascii="Arial" w:hAnsi="Arial" w:cs="Arial"/>
+          <w:b/>
+          <w:bCs/>
+          <w:i/>
+          <w:iCs/>
+          <w:color w:val="000000"/>
+          <w:sz w:val="22"/>
+          <w:szCs w:val="22"/>
+          <w:u w:val="single"/>
+        </w:rPr>
+        <w:t xml:space="preserve"> (MAE)</w:t>
+      </w:r>
+      <w:r>
+        <w:rPr>
+          <w:rFonts w:ascii="Arial" w:hAnsi="Arial" w:cs="Arial"/>
+          <w:b/>
+          <w:bCs/>
+          <w:i/>
+          <w:iCs/>
+          <w:color w:val="000000"/>
+          <w:sz w:val="22"/>
+          <w:szCs w:val="22"/>
+          <w:u w:val="single"/>
+        </w:rPr>
+        <w:t xml:space="preserve">: </w:t>
       </w:r>
       <w:r>
         <w:rPr>
@@ -808,7 +832,6 @@
         </w:rPr>
         <w:t>Tablero</w:t>
       </w:r>
-      <w:proofErr w:type="gramStart"/>
       <w:r>
         <w:rPr>
           <w:rFonts w:ascii="Arial" w:hAnsi="Arial" w:cs="Arial"/>
@@ -821,9 +844,8 @@
           <w:szCs w:val="22"/>
           <w:u w:val="single"/>
         </w:rPr>
-        <w:t>:  (</w:t>
+        <w:t xml:space="preserve"> </w:t>
       </w:r>
-      <w:proofErr w:type="gramEnd"/>
       <w:r>
         <w:rPr>
           <w:rFonts w:ascii="Arial" w:hAnsi="Arial" w:cs="Arial"/>
@@ -836,7 +858,21 @@
           <w:szCs w:val="22"/>
           <w:u w:val="single"/>
         </w:rPr>
-        <w:t xml:space="preserve">MAE) </w:t>
+        <w:t>(MAE)</w:t>
+      </w:r>
+      <w:r>
+        <w:rPr>
+          <w:rFonts w:ascii="Arial" w:hAnsi="Arial" w:cs="Arial"/>
+          <w:b/>
+          <w:bCs/>
+          <w:i/>
+          <w:iCs/>
+          <w:color w:val="000000"/>
+          <w:sz w:val="22"/>
+          <w:szCs w:val="22"/>
+          <w:u w:val="single"/>
+        </w:rPr>
+        <w:t xml:space="preserve">:  </w:t>
       </w:r>
       <w:r>
         <w:rPr>
@@ -880,7 +916,49 @@
           <w:szCs w:val="22"/>
           <w:u w:val="single"/>
         </w:rPr>
-        <w:t xml:space="preserve">Teclado: </w:t>
+        <w:t>Teclado</w:t>
+      </w:r>
+      <w:r>
+        <w:rPr>
+          <w:rFonts w:ascii="Arial" w:hAnsi="Arial" w:cs="Arial"/>
+          <w:b/>
+          <w:bCs/>
+          <w:i/>
+          <w:iCs/>
+          <w:color w:val="000000"/>
+          <w:sz w:val="22"/>
+          <w:szCs w:val="22"/>
+          <w:u w:val="single"/>
+        </w:rPr>
+        <w:t xml:space="preserve"> </w:t>
+      </w:r>
+      <w:r>
+        <w:rPr>
+          <w:rFonts w:ascii="Arial" w:hAnsi="Arial" w:cs="Arial"/>
+          <w:b/>
+          <w:bCs/>
+          <w:i/>
+          <w:iCs/>
+          <w:color w:val="000000"/>
+          <w:sz w:val="22"/>
+          <w:szCs w:val="22"/>
+          <w:u w:val="single"/>
+        </w:rPr>
+        <w:t>(MAE)</w:t>
+      </w:r>
+      <w:r>
+        <w:rPr>
+          <w:rFonts w:ascii="Arial" w:hAnsi="Arial" w:cs="Arial"/>
+          <w:b/>
+          <w:bCs/>
+          <w:i/>
+          <w:iCs/>
+          <w:color w:val="000000"/>
+          <w:sz w:val="22"/>
+          <w:szCs w:val="22"/>
+          <w:u w:val="single"/>
+        </w:rPr>
+        <w:t xml:space="preserve">: </w:t>
       </w:r>
       <w:r>
         <w:rPr>
@@ -978,6 +1056,52 @@
           <w:szCs w:val="22"/>
         </w:rPr>
         <w:t>Clase donde se van a imprimir las piezas y se van a establecer las posiciones de las piezas.</w:t>
+      </w:r>
+    </w:p>
+    <w:p>
+      <w:pPr>
+        <w:numPr>
+          <w:ilvl w:val="0"/>
+          <w:numId w:val="24"/>
+        </w:numPr>
+        <w:spacing w:before="0" w:after="0"/>
+        <w:jc w:val="left"/>
+        <w:textAlignment w:val="baseline"/>
+        <w:rPr>
+          <w:rFonts w:ascii="Arial" w:hAnsi="Arial" w:cs="Arial"/>
+          <w:b/>
+          <w:bCs/>
+          <w:i/>
+          <w:iCs/>
+          <w:color w:val="000000"/>
+          <w:sz w:val="22"/>
+          <w:szCs w:val="22"/>
+        </w:rPr>
+      </w:pPr>
+      <w:r>
+        <w:rPr>
+          <w:rFonts w:ascii="Arial" w:hAnsi="Arial" w:cs="Arial"/>
+          <w:b/>
+          <w:bCs/>
+          <w:i/>
+          <w:iCs/>
+          <w:color w:val="000000"/>
+          <w:sz w:val="22"/>
+          <w:szCs w:val="22"/>
+          <w:u w:val="single"/>
+        </w:rPr>
+        <w:t xml:space="preserve">Pieza (Superclase): </w:t>
+      </w:r>
+      <w:r>
+        <w:rPr>
+          <w:rFonts w:ascii="Arial" w:hAnsi="Arial" w:cs="Arial"/>
+          <w:i/>
+          <w:iCs/>
+          <w:color w:val="000000"/>
+          <w:sz w:val="22"/>
+          <w:szCs w:val="22"/>
+        </w:rPr>
+        <w:t>Esta clase define una pieza genérica para que las demás piezas concretas las implementen.</w:t>
       </w:r>
     </w:p>
     <w:p>
@@ -1237,25 +1361,7 @@
           <w:sz w:val="22"/>
           <w:szCs w:val="22"/>
         </w:rPr>
-        <w:t xml:space="preserve">(siempre que esta pieza se encuentra en jaque su </w:t>
-      </w:r>
-      <w:r>
-        <w:rPr>
-          <w:rFonts w:ascii="Arial" w:hAnsi="Arial" w:cs="Arial"/>
-          <w:color w:val="000000"/>
-          <w:sz w:val="22"/>
-          <w:szCs w:val="22"/>
-        </w:rPr>
-        <w:t>movimiento</w:t>
-      </w:r>
-      <w:r>
-        <w:rPr>
-          <w:rFonts w:ascii="Arial" w:hAnsi="Arial" w:cs="Arial"/>
-          <w:color w:val="000000"/>
-          <w:sz w:val="22"/>
-          <w:szCs w:val="22"/>
-        </w:rPr>
-        <w:t xml:space="preserve"> o protección con otra pieza será obligatorio).</w:t>
+        <w:t>(siempre que esta pieza se encuentra en jaque su movimiento o protección con otra pieza será obligatorio).</w:t>
       </w:r>
     </w:p>
     <w:p>
@@ -11609,14 +11715,7 @@
           <w:color w:val="FF0000"/>
           <w:u w:val="single"/>
         </w:rPr>
-        <w:t>Reparto de tareas</w:t>
-      </w:r>
-      <w:r>
-        <w:rPr>
-          <w:color w:val="FF0000"/>
-          <w:u w:val="single"/>
-        </w:rPr>
-        <w:t xml:space="preserve">: </w:t>
+        <w:t xml:space="preserve">Reparto de tareas: </w:t>
       </w:r>
     </w:p>
     <w:p>
@@ -11635,10 +11734,7 @@
         <w:t>Danel Alonso y Xabier Ballesteros</w:t>
       </w:r>
       <w:r>
-        <w:t xml:space="preserve">: </w:t>
-      </w:r>
-      <w:r>
-        <w:t>Se van a encargar de la implementación del ajedrez. Además, Danel se va a encargar también de entregar todos los documentos.</w:t>
+        <w:t>: Se van a encargar de la implementación del ajedrez. Además, Danel se va a encargar también de entregar todos los documentos.</w:t>
       </w:r>
     </w:p>
     <w:p>
@@ -11657,13 +11753,7 @@
         <w:t>Gorka Crespo</w:t>
       </w:r>
       <w:r>
-        <w:t xml:space="preserve">: </w:t>
-      </w:r>
-      <w:r>
-        <w:t>Se va a encargar de desarrollar la memoria del proyecto</w:t>
-      </w:r>
-      <w:r>
-        <w:t xml:space="preserve">. </w:t>
+        <w:t xml:space="preserve">: Se va a encargar de desarrollar la memoria del proyecto. </w:t>
       </w:r>
     </w:p>
     <w:p>
@@ -11682,10 +11772,7 @@
         <w:t>Unai Bermúdez</w:t>
       </w:r>
       <w:r>
-        <w:t>: Se va a encargar de escribir y desarrollar las actas de las reuniones del grupo</w:t>
-      </w:r>
-      <w:r>
-        <w:t xml:space="preserve">. </w:t>
+        <w:t xml:space="preserve">: Se va a encargar de escribir y desarrollar las actas de las reuniones del grupo. </w:t>
       </w:r>
     </w:p>
     <w:p>

</xml_diff>